<commit_message>
Práctico finalizado con teórico y práctico ejecutable y errores solucionados
</commit_message>
<xml_diff>
--- a/Teórico/Practico-5-TADs-PROGRAMACION-III.docx
+++ b/Teórico/Practico-5-TADs-PROGRAMACION-III.docx
@@ -6,14 +6,16 @@
       <w:pPr>
         <w:spacing w:after="159"/>
         <w:jc w:val="center"/>
-      </w:pPr>
-      <w:bookmarkStart w:id="0" w:name="_GoBack"/>
-      <w:bookmarkEnd w:id="0"/>
+        <w:rPr>
+          <w:lang w:val="es-AR"/>
+        </w:rPr>
+      </w:pPr>
       <w:r>
         <w:rPr>
           <w:rFonts w:ascii="Calibri" w:eastAsia="Calibri" w:hAnsi="Calibri" w:cs="Calibri"/>
           <w:b/>
           <w:sz w:val="28"/>
+          <w:lang w:val="es-AR"/>
         </w:rPr>
         <w:t xml:space="preserve">Escuela Técnica de Castillos </w:t>
       </w:r>
@@ -22,12 +24,16 @@
       <w:pPr>
         <w:spacing w:after="159"/>
         <w:jc w:val="center"/>
+        <w:rPr>
+          <w:lang w:val="es-AR"/>
+        </w:rPr>
       </w:pPr>
       <w:r>
         <w:rPr>
           <w:rFonts w:ascii="Calibri" w:eastAsia="Calibri" w:hAnsi="Calibri" w:cs="Calibri"/>
           <w:b/>
           <w:sz w:val="28"/>
+          <w:lang w:val="es-AR"/>
         </w:rPr>
         <w:t xml:space="preserve">Cuarto Práctico de Programación III </w:t>
       </w:r>
@@ -37,12 +43,16 @@
         <w:spacing w:after="159"/>
         <w:ind w:right="1"/>
         <w:jc w:val="center"/>
+        <w:rPr>
+          <w:lang w:val="es-AR"/>
+        </w:rPr>
       </w:pPr>
       <w:r>
         <w:rPr>
           <w:rFonts w:ascii="Calibri" w:eastAsia="Calibri" w:hAnsi="Calibri" w:cs="Calibri"/>
           <w:b/>
           <w:sz w:val="28"/>
+          <w:lang w:val="es-AR"/>
         </w:rPr>
         <w:t xml:space="preserve">2019 </w:t>
       </w:r>
@@ -52,12 +62,16 @@
         <w:spacing w:after="115"/>
         <w:ind w:left="67" w:firstLine="0"/>
         <w:jc w:val="center"/>
+        <w:rPr>
+          <w:lang w:val="es-AR"/>
+        </w:rPr>
       </w:pPr>
       <w:r>
         <w:rPr>
           <w:rFonts w:ascii="Calibri" w:eastAsia="Calibri" w:hAnsi="Calibri" w:cs="Calibri"/>
           <w:b/>
           <w:sz w:val="28"/>
+          <w:lang w:val="es-AR"/>
         </w:rPr>
         <w:t xml:space="preserve"> </w:t>
       </w:r>
@@ -65,46 +79,68 @@
     <w:p>
       <w:pPr>
         <w:spacing w:after="161"/>
+        <w:rPr>
+          <w:lang w:val="es-AR"/>
+        </w:rPr>
       </w:pPr>
       <w:r>
         <w:rPr>
           <w:b/>
+          <w:lang w:val="es-AR"/>
         </w:rPr>
         <w:t xml:space="preserve">Tema: </w:t>
       </w:r>
       <w:r>
+        <w:rPr>
+          <w:lang w:val="es-AR"/>
+        </w:rPr>
         <w:t xml:space="preserve">Tipos Abstractos de Datos </w:t>
       </w:r>
     </w:p>
     <w:p>
       <w:pPr>
         <w:spacing w:after="158"/>
+        <w:rPr>
+          <w:lang w:val="es-AR"/>
+        </w:rPr>
       </w:pPr>
       <w:r>
         <w:rPr>
           <w:b/>
+          <w:lang w:val="es-AR"/>
         </w:rPr>
         <w:t xml:space="preserve">Objetivo: </w:t>
       </w:r>
       <w:r>
+        <w:rPr>
+          <w:lang w:val="es-AR"/>
+        </w:rPr>
         <w:t xml:space="preserve">Aprender a investigar, profundizar, no sólo copiar de internet, </w:t>
       </w:r>
       <w:r>
         <w:rPr>
           <w:u w:val="single" w:color="000000"/>
+          <w:lang w:val="es-AR"/>
         </w:rPr>
         <w:t>entender qué copiar y por</w:t>
       </w:r>
       <w:r>
+        <w:rPr>
+          <w:lang w:val="es-AR"/>
+        </w:rPr>
         <w:t xml:space="preserve"> </w:t>
       </w:r>
       <w:r>
         <w:rPr>
           <w:u w:val="single" w:color="000000"/>
+          <w:lang w:val="es-AR"/>
         </w:rPr>
         <w:t>qué.</w:t>
       </w:r>
       <w:r>
+        <w:rPr>
+          <w:lang w:val="es-AR"/>
+        </w:rPr>
         <w:t xml:space="preserve"> </w:t>
       </w:r>
     </w:p>
@@ -112,8 +148,14 @@
       <w:pPr>
         <w:spacing w:after="160"/>
         <w:ind w:left="0" w:firstLine="0"/>
-      </w:pPr>
-      <w:r>
+        <w:rPr>
+          <w:lang w:val="es-AR"/>
+        </w:rPr>
+      </w:pPr>
+      <w:r>
+        <w:rPr>
+          <w:lang w:val="es-AR"/>
+        </w:rPr>
         <w:t xml:space="preserve"> </w:t>
       </w:r>
     </w:p>
@@ -121,10 +163,14 @@
       <w:pPr>
         <w:spacing w:after="161" w:line="258" w:lineRule="auto"/>
         <w:ind w:left="-5"/>
+        <w:rPr>
+          <w:lang w:val="es-AR"/>
+        </w:rPr>
       </w:pPr>
       <w:r>
         <w:rPr>
           <w:b/>
+          <w:lang w:val="es-AR"/>
         </w:rPr>
         <w:t xml:space="preserve">Ejercicio 1: </w:t>
       </w:r>
@@ -133,17 +179,27 @@
       <w:pPr>
         <w:spacing w:after="161" w:line="258" w:lineRule="auto"/>
         <w:ind w:left="-5"/>
-      </w:pPr>
-      <w:r>
+        <w:rPr>
+          <w:lang w:val="es-AR"/>
+        </w:rPr>
+      </w:pPr>
+      <w:r>
+        <w:rPr>
+          <w:lang w:val="es-AR"/>
+        </w:rPr>
         <w:t xml:space="preserve">Investigar sobre </w:t>
       </w:r>
       <w:r>
         <w:rPr>
           <w:b/>
+          <w:lang w:val="es-AR"/>
         </w:rPr>
         <w:t xml:space="preserve">tipos abstractos de datos (TAD) </w:t>
       </w:r>
       <w:r>
+        <w:rPr>
+          <w:lang w:val="es-AR"/>
+        </w:rPr>
         <w:t xml:space="preserve">y explicar: </w:t>
       </w:r>
     </w:p>
@@ -154,9 +210,29 @@
           <w:numId w:val="1"/>
         </w:numPr>
         <w:ind w:hanging="360"/>
-      </w:pPr>
-      <w:r>
-        <w:t xml:space="preserve">¿A qué le llamamos Tipo Abstracto de Dato (TAD) ? </w:t>
+        <w:rPr>
+          <w:lang w:val="es-AR"/>
+        </w:rPr>
+      </w:pPr>
+      <w:r>
+        <w:rPr>
+          <w:lang w:val="es-AR"/>
+        </w:rPr>
+        <w:t>¿A qué le llamamos Tipo Abstracto de Dato (TAD</w:t>
+      </w:r>
+      <w:proofErr w:type="gramStart"/>
+      <w:r>
+        <w:rPr>
+          <w:lang w:val="es-AR"/>
+        </w:rPr>
+        <w:t>) ?</w:t>
+      </w:r>
+      <w:proofErr w:type="gramEnd"/>
+      <w:r>
+        <w:rPr>
+          <w:lang w:val="es-AR"/>
+        </w:rPr>
+        <w:t xml:space="preserve"> </w:t>
       </w:r>
     </w:p>
     <w:p>
@@ -166,9 +242,29 @@
           <w:numId w:val="1"/>
         </w:numPr>
         <w:ind w:hanging="360"/>
-      </w:pPr>
-      <w:r>
-        <w:t xml:space="preserve">¿Cuáles son los TADs más conocidos? </w:t>
+        <w:rPr>
+          <w:lang w:val="es-AR"/>
+        </w:rPr>
+      </w:pPr>
+      <w:r>
+        <w:rPr>
+          <w:lang w:val="es-AR"/>
+        </w:rPr>
+        <w:t xml:space="preserve">¿Cuáles son los </w:t>
+      </w:r>
+      <w:proofErr w:type="spellStart"/>
+      <w:r>
+        <w:rPr>
+          <w:lang w:val="es-AR"/>
+        </w:rPr>
+        <w:t>TADs</w:t>
+      </w:r>
+      <w:proofErr w:type="spellEnd"/>
+      <w:r>
+        <w:rPr>
+          <w:lang w:val="es-AR"/>
+        </w:rPr>
+        <w:t xml:space="preserve"> más conocidos? </w:t>
       </w:r>
     </w:p>
     <w:p>
@@ -178,9 +274,29 @@
           <w:numId w:val="1"/>
         </w:numPr>
         <w:ind w:hanging="360"/>
-      </w:pPr>
-      <w:r>
-        <w:t xml:space="preserve">¿Qué son las funciones básicas o primitivas de los TADs? </w:t>
+        <w:rPr>
+          <w:lang w:val="es-AR"/>
+        </w:rPr>
+      </w:pPr>
+      <w:r>
+        <w:rPr>
+          <w:lang w:val="es-AR"/>
+        </w:rPr>
+        <w:t xml:space="preserve">¿Qué son las funciones básicas o primitivas de los </w:t>
+      </w:r>
+      <w:proofErr w:type="spellStart"/>
+      <w:r>
+        <w:rPr>
+          <w:lang w:val="es-AR"/>
+        </w:rPr>
+        <w:t>TADs</w:t>
+      </w:r>
+      <w:proofErr w:type="spellEnd"/>
+      <w:r>
+        <w:rPr>
+          <w:lang w:val="es-AR"/>
+        </w:rPr>
+        <w:t xml:space="preserve">? </w:t>
       </w:r>
     </w:p>
     <w:p>
@@ -190,17 +306,27 @@
           <w:numId w:val="1"/>
         </w:numPr>
         <w:ind w:hanging="360"/>
-      </w:pPr>
-      <w:r>
+        <w:rPr>
+          <w:lang w:val="es-AR"/>
+        </w:rPr>
+      </w:pPr>
+      <w:r>
+        <w:rPr>
+          <w:lang w:val="es-AR"/>
+        </w:rPr>
         <w:t xml:space="preserve">¿Cuáles son las funciones primitivas de una </w:t>
       </w:r>
       <w:r>
         <w:rPr>
           <w:b/>
+          <w:lang w:val="es-AR"/>
         </w:rPr>
         <w:t>pila</w:t>
       </w:r>
       <w:r>
+        <w:rPr>
+          <w:lang w:val="es-AR"/>
+        </w:rPr>
         <w:t xml:space="preserve">? </w:t>
       </w:r>
     </w:p>
@@ -212,31 +338,240 @@
         </w:numPr>
         <w:spacing w:after="161"/>
         <w:ind w:hanging="360"/>
-      </w:pPr>
-      <w:r>
-        <w:t xml:space="preserve">¿Dependen los TADs del lenguaje de programación? </w:t>
-      </w:r>
-    </w:p>
-    <w:p>
-      <w:pPr>
+        <w:rPr>
+          <w:lang w:val="es-AR"/>
+        </w:rPr>
+      </w:pPr>
+      <w:r>
+        <w:rPr>
+          <w:lang w:val="es-AR"/>
+        </w:rPr>
+        <w:t xml:space="preserve">¿Dependen los </w:t>
+      </w:r>
+      <w:proofErr w:type="spellStart"/>
+      <w:r>
+        <w:rPr>
+          <w:lang w:val="es-AR"/>
+        </w:rPr>
+        <w:t>TADs</w:t>
+      </w:r>
+      <w:proofErr w:type="spellEnd"/>
+      <w:r>
+        <w:rPr>
+          <w:lang w:val="es-AR"/>
+        </w:rPr>
+        <w:t xml:space="preserve"> del lenguaje de programación? </w:t>
+      </w:r>
+    </w:p>
+    <w:p>
+      <w:pPr>
+        <w:pStyle w:val="Prrafodelista"/>
+        <w:numPr>
+          <w:ilvl w:val="0"/>
+          <w:numId w:val="6"/>
+        </w:numPr>
         <w:spacing w:after="158"/>
-        <w:ind w:left="0" w:firstLine="0"/>
-      </w:pPr>
-      <w:r>
-        <w:rPr>
-          <w:b/>
-        </w:rPr>
-        <w:t xml:space="preserve"> </w:t>
-      </w:r>
+        <w:rPr>
+          <w:bCs/>
+          <w:lang w:val="es-AR"/>
+        </w:rPr>
+      </w:pPr>
+      <w:r>
+        <w:rPr>
+          <w:bCs/>
+          <w:lang w:val="es-AR"/>
+        </w:rPr>
+        <w:t>Cuando hablamos de tipos abstractos de datos nos referimos a un conjunto de valores y operaciones como unidad.</w:t>
+      </w:r>
+    </w:p>
+    <w:p>
+      <w:pPr>
+        <w:pStyle w:val="Prrafodelista"/>
+        <w:numPr>
+          <w:ilvl w:val="0"/>
+          <w:numId w:val="6"/>
+        </w:numPr>
+        <w:spacing w:after="158"/>
+        <w:rPr>
+          <w:bCs/>
+          <w:lang w:val="es-AR"/>
+        </w:rPr>
+      </w:pPr>
+      <w:r>
+        <w:rPr>
+          <w:bCs/>
+          <w:lang w:val="es-AR"/>
+        </w:rPr>
+        <w:t>Listas, Árboles, pilas, colas.</w:t>
+      </w:r>
+    </w:p>
+    <w:p>
+      <w:pPr>
+        <w:pStyle w:val="Prrafodelista"/>
+        <w:numPr>
+          <w:ilvl w:val="0"/>
+          <w:numId w:val="6"/>
+        </w:numPr>
+        <w:spacing w:after="158"/>
+        <w:rPr>
+          <w:bCs/>
+          <w:lang w:val="es-AR"/>
+        </w:rPr>
+      </w:pPr>
+      <w:r>
+        <w:rPr>
+          <w:bCs/>
+          <w:lang w:val="es-AR"/>
+        </w:rPr>
+        <w:t xml:space="preserve">Podemos definir las primitivas de los TADS como aquellos tipos de datos que el propio lenguaje </w:t>
+      </w:r>
+      <w:proofErr w:type="gramStart"/>
+      <w:r>
+        <w:rPr>
+          <w:bCs/>
+          <w:lang w:val="es-AR"/>
+        </w:rPr>
+        <w:t>ofrece(</w:t>
+      </w:r>
+      <w:proofErr w:type="spellStart"/>
+      <w:proofErr w:type="gramEnd"/>
+      <w:r>
+        <w:rPr>
+          <w:bCs/>
+          <w:lang w:val="es-AR"/>
+        </w:rPr>
+        <w:t>Char</w:t>
+      </w:r>
+      <w:proofErr w:type="spellEnd"/>
+      <w:r>
+        <w:rPr>
+          <w:bCs/>
+          <w:lang w:val="es-AR"/>
+        </w:rPr>
+        <w:t xml:space="preserve">, </w:t>
+      </w:r>
+      <w:proofErr w:type="spellStart"/>
+      <w:r>
+        <w:rPr>
+          <w:bCs/>
+          <w:lang w:val="es-AR"/>
+        </w:rPr>
+        <w:t>bool</w:t>
+      </w:r>
+      <w:proofErr w:type="spellEnd"/>
+      <w:r>
+        <w:rPr>
+          <w:bCs/>
+          <w:lang w:val="es-AR"/>
+        </w:rPr>
+        <w:t>), y las funciones primitivas son funciones básicas con las cuales trabajar sobre un TAD, como puede ser la de crear el mismo.</w:t>
+      </w:r>
+    </w:p>
+    <w:p>
+      <w:pPr>
+        <w:pStyle w:val="Prrafodelista"/>
+        <w:numPr>
+          <w:ilvl w:val="0"/>
+          <w:numId w:val="6"/>
+        </w:numPr>
+        <w:spacing w:after="158"/>
+        <w:ind w:left="360" w:firstLine="0"/>
+        <w:rPr>
+          <w:bCs/>
+          <w:lang w:val="es-AR"/>
+        </w:rPr>
+      </w:pPr>
+      <w:r>
+        <w:rPr>
+          <w:bCs/>
+          <w:lang w:val="es-AR"/>
+        </w:rPr>
+        <w:t xml:space="preserve">Crear, </w:t>
+      </w:r>
+      <w:proofErr w:type="spellStart"/>
+      <w:r>
+        <w:rPr>
+          <w:bCs/>
+          <w:lang w:val="es-AR"/>
+        </w:rPr>
+        <w:t>destruír</w:t>
+      </w:r>
+      <w:proofErr w:type="spellEnd"/>
+      <w:r>
+        <w:rPr>
+          <w:bCs/>
+          <w:lang w:val="es-AR"/>
+        </w:rPr>
+        <w:t xml:space="preserve">, tope, pop, </w:t>
+      </w:r>
+      <w:proofErr w:type="spellStart"/>
+      <w:r>
+        <w:rPr>
+          <w:bCs/>
+          <w:lang w:val="es-AR"/>
+        </w:rPr>
+        <w:t>push</w:t>
+      </w:r>
+      <w:proofErr w:type="spellEnd"/>
+      <w:r>
+        <w:rPr>
+          <w:bCs/>
+          <w:lang w:val="es-AR"/>
+        </w:rPr>
+        <w:t>, vací</w:t>
+      </w:r>
+      <w:r>
+        <w:rPr>
+          <w:bCs/>
+          <w:lang w:val="es-AR"/>
+        </w:rPr>
+        <w:t>a.</w:t>
+      </w:r>
+    </w:p>
+    <w:p>
+      <w:pPr>
+        <w:pStyle w:val="Prrafodelista"/>
+        <w:numPr>
+          <w:ilvl w:val="0"/>
+          <w:numId w:val="6"/>
+        </w:numPr>
+        <w:spacing w:after="158"/>
+        <w:ind w:left="360" w:firstLine="0"/>
+        <w:rPr>
+          <w:bCs/>
+          <w:lang w:val="es-AR"/>
+        </w:rPr>
+      </w:pPr>
+      <w:r>
+        <w:rPr>
+          <w:bCs/>
+          <w:lang w:val="es-AR"/>
+        </w:rPr>
+        <w:t>En principio no, ya que éstos pueden cumplir su cometido en cualquier lenguaje de programación, a pesar de estén siendo realizados mediante distintos lenguajes.</w:t>
+      </w:r>
+    </w:p>
+    <w:p>
+      <w:pPr>
+        <w:spacing w:after="158"/>
+        <w:ind w:left="360" w:firstLine="0"/>
+        <w:rPr>
+          <w:bCs/>
+          <w:lang w:val="es-AR"/>
+        </w:rPr>
+      </w:pPr>
     </w:p>
     <w:p>
       <w:pPr>
         <w:spacing w:after="161" w:line="258" w:lineRule="auto"/>
         <w:ind w:left="-5"/>
+        <w:rPr>
+          <w:lang w:val="es-AR"/>
+        </w:rPr>
       </w:pPr>
       <w:r>
         <w:rPr>
           <w:b/>
+          <w:lang w:val="es-AR"/>
         </w:rPr>
         <w:t xml:space="preserve">Ejercicio 2: </w:t>
       </w:r>
@@ -244,22 +579,33 @@
     <w:p>
       <w:pPr>
         <w:spacing w:after="163"/>
-      </w:pPr>
-      <w:r>
+        <w:rPr>
+          <w:lang w:val="es-AR"/>
+        </w:rPr>
+      </w:pPr>
+      <w:r>
+        <w:rPr>
+          <w:lang w:val="es-AR"/>
+        </w:rPr>
         <w:t xml:space="preserve">Investigar y profundizar sobre un TAD muy conocido: La </w:t>
       </w:r>
       <w:r>
         <w:rPr>
           <w:b/>
+          <w:lang w:val="es-AR"/>
         </w:rPr>
         <w:t>lista</w:t>
       </w:r>
       <w:r>
+        <w:rPr>
+          <w:lang w:val="es-AR"/>
+        </w:rPr>
         <w:t>.</w:t>
       </w:r>
       <w:r>
         <w:rPr>
           <w:b/>
+          <w:lang w:val="es-AR"/>
         </w:rPr>
         <w:t xml:space="preserve"> </w:t>
       </w:r>
@@ -273,7 +619,23 @@
         <w:ind w:hanging="360"/>
       </w:pPr>
       <w:r>
-        <w:t xml:space="preserve">¿Qué es una lista? </w:t>
+        <w:t>¿</w:t>
+      </w:r>
+      <w:proofErr w:type="spellStart"/>
+      <w:r>
+        <w:t>Qué</w:t>
+      </w:r>
+      <w:proofErr w:type="spellEnd"/>
+      <w:r>
+        <w:t xml:space="preserve"> es una </w:t>
+      </w:r>
+      <w:proofErr w:type="spellStart"/>
+      <w:r>
+        <w:t>lista</w:t>
+      </w:r>
+      <w:proofErr w:type="spellEnd"/>
+      <w:r>
+        <w:t xml:space="preserve">? </w:t>
       </w:r>
     </w:p>
     <w:p>
@@ -283,16 +645,28 @@
           <w:numId w:val="2"/>
         </w:numPr>
         <w:ind w:hanging="360"/>
-      </w:pPr>
-      <w:r>
+        <w:rPr>
+          <w:lang w:val="es-AR"/>
+        </w:rPr>
+      </w:pPr>
+      <w:r>
+        <w:rPr>
+          <w:lang w:val="es-AR"/>
+        </w:rPr>
         <w:t xml:space="preserve">Crear en C# un programa que permita crear una lista e implementar sus funciones básicas: </w:t>
       </w:r>
     </w:p>
     <w:p>
       <w:pPr>
         <w:ind w:left="730"/>
-      </w:pPr>
-      <w:r>
+        <w:rPr>
+          <w:lang w:val="es-AR"/>
+        </w:rPr>
+      </w:pPr>
+      <w:r>
+        <w:rPr>
+          <w:lang w:val="es-AR"/>
+        </w:rPr>
         <w:t xml:space="preserve">crearla, mostrarla, agregar un elemento nuevo, eliminar un elemento, contar sus elementos, etc. </w:t>
       </w:r>
     </w:p>
@@ -303,20 +677,105 @@
           <w:numId w:val="2"/>
         </w:numPr>
         <w:ind w:hanging="360"/>
-      </w:pPr>
-      <w:r>
-        <w:t>Si pensamos en la implementación de listas, ¿Con qué tipos de datos p</w:t>
-      </w:r>
-      <w:r>
-        <w:t xml:space="preserve">odemos representar listas? </w:t>
+        <w:rPr>
+          <w:lang w:val="es-AR"/>
+        </w:rPr>
+      </w:pPr>
+      <w:r>
+        <w:rPr>
+          <w:lang w:val="es-AR"/>
+        </w:rPr>
+        <w:t xml:space="preserve">Si pensamos en la implementación de listas, ¿Con qué tipos de datos podemos representar listas? </w:t>
+      </w:r>
+    </w:p>
+    <w:p>
+      <w:pPr>
+        <w:pStyle w:val="Prrafodelista"/>
+        <w:numPr>
+          <w:ilvl w:val="0"/>
+          <w:numId w:val="7"/>
+        </w:numPr>
+        <w:rPr>
+          <w:lang w:val="es-AR"/>
+        </w:rPr>
+      </w:pPr>
+      <w:r>
+        <w:rPr>
+          <w:lang w:val="es-AR"/>
+        </w:rPr>
+        <w:t>Una lista es un TAD en el cual los datos se reparten lugares como la consecuencia de una sucesión, por lo que cada dato posee una posición relativa a tu momento de inserción.</w:t>
+      </w:r>
+    </w:p>
+    <w:p>
+      <w:pPr>
+        <w:pStyle w:val="Prrafodelista"/>
+        <w:numPr>
+          <w:ilvl w:val="0"/>
+          <w:numId w:val="7"/>
+        </w:numPr>
+        <w:rPr>
+          <w:lang w:val="es-AR"/>
+        </w:rPr>
+      </w:pPr>
+      <w:r>
+        <w:rPr>
+          <w:lang w:val="es-AR"/>
+        </w:rPr>
+        <w:t>Un ejemplo de dato a modo de lista podría ser “</w:t>
+      </w:r>
+      <w:proofErr w:type="spellStart"/>
+      <w:r>
+        <w:rPr>
+          <w:lang w:val="es-AR"/>
+        </w:rPr>
+        <w:t>String</w:t>
+      </w:r>
+      <w:proofErr w:type="spellEnd"/>
+      <w:r>
+        <w:rPr>
+          <w:lang w:val="es-AR"/>
+        </w:rPr>
+        <w:t>”, ya que éste mismo sería una lista de caracteres(</w:t>
+      </w:r>
+      <w:proofErr w:type="spellStart"/>
+      <w:r>
+        <w:rPr>
+          <w:lang w:val="es-AR"/>
+        </w:rPr>
+        <w:t>char</w:t>
+      </w:r>
+      <w:proofErr w:type="spellEnd"/>
+      <w:r>
+        <w:rPr>
+          <w:lang w:val="es-AR"/>
+        </w:rPr>
+        <w:t>)</w:t>
+      </w:r>
+      <w:r>
+        <w:rPr>
+          <w:lang w:val="es-AR"/>
+        </w:rPr>
+        <w:t>, manteniendo una sucesión.</w:t>
+      </w:r>
+      <w:r>
+        <w:rPr>
+          <w:lang w:val="es-AR"/>
+        </w:rPr>
+        <w:t xml:space="preserve"> </w:t>
       </w:r>
     </w:p>
     <w:p>
       <w:pPr>
         <w:spacing w:after="158"/>
         <w:ind w:left="720" w:firstLine="0"/>
-      </w:pPr>
-      <w:r>
+        <w:rPr>
+          <w:lang w:val="es-AR"/>
+        </w:rPr>
+      </w:pPr>
+      <w:r>
+        <w:rPr>
+          <w:lang w:val="es-AR"/>
+        </w:rPr>
         <w:t xml:space="preserve"> </w:t>
       </w:r>
     </w:p>
@@ -324,10 +783,14 @@
       <w:pPr>
         <w:spacing w:after="161" w:line="258" w:lineRule="auto"/>
         <w:ind w:left="-5"/>
+        <w:rPr>
+          <w:lang w:val="es-AR"/>
+        </w:rPr>
       </w:pPr>
       <w:r>
         <w:rPr>
           <w:b/>
+          <w:lang w:val="es-AR"/>
         </w:rPr>
         <w:t xml:space="preserve">Ejercicio 3: </w:t>
       </w:r>
@@ -336,17 +799,27 @@
       <w:pPr>
         <w:spacing w:line="401" w:lineRule="auto"/>
         <w:ind w:left="360" w:right="575" w:hanging="360"/>
-      </w:pPr>
-      <w:r>
+        <w:rPr>
+          <w:lang w:val="es-AR"/>
+        </w:rPr>
+      </w:pPr>
+      <w:r>
+        <w:rPr>
+          <w:lang w:val="es-AR"/>
+        </w:rPr>
         <w:t xml:space="preserve">Investigar y profundizar sobre un TAD muy conocido: El </w:t>
       </w:r>
       <w:r>
         <w:rPr>
           <w:b/>
+          <w:lang w:val="es-AR"/>
         </w:rPr>
         <w:t xml:space="preserve">Árbol Binario de Búsqueda (ABB). </w:t>
       </w:r>
       <w:r>
+        <w:rPr>
+          <w:lang w:val="es-AR"/>
+        </w:rPr>
         <w:t xml:space="preserve">d) ¿Qué es un ABB? </w:t>
       </w:r>
     </w:p>
@@ -357,9 +830,30 @@
           <w:numId w:val="3"/>
         </w:numPr>
         <w:ind w:hanging="360"/>
-      </w:pPr>
-      <w:r>
-        <w:t xml:space="preserve">¿Para qué sirve utilizar ABBs en programación? </w:t>
+        <w:rPr>
+          <w:lang w:val="es-AR"/>
+        </w:rPr>
+      </w:pPr>
+      <w:r>
+        <w:rPr>
+          <w:lang w:val="es-AR"/>
+        </w:rPr>
+        <w:lastRenderedPageBreak/>
+        <w:t xml:space="preserve">¿Para qué sirve utilizar </w:t>
+      </w:r>
+      <w:proofErr w:type="spellStart"/>
+      <w:r>
+        <w:rPr>
+          <w:lang w:val="es-AR"/>
+        </w:rPr>
+        <w:t>ABBs</w:t>
+      </w:r>
+      <w:proofErr w:type="spellEnd"/>
+      <w:r>
+        <w:rPr>
+          <w:lang w:val="es-AR"/>
+        </w:rPr>
+        <w:t xml:space="preserve"> en programación? </w:t>
       </w:r>
     </w:p>
     <w:p>
@@ -369,35 +863,66 @@
           <w:numId w:val="3"/>
         </w:numPr>
         <w:ind w:hanging="360"/>
-      </w:pPr>
-      <w:r>
+        <w:rPr>
+          <w:lang w:val="es-AR"/>
+        </w:rPr>
+      </w:pPr>
+      <w:r>
+        <w:rPr>
+          <w:lang w:val="es-AR"/>
+        </w:rPr>
         <w:t xml:space="preserve">¿Qué quiere decir mostrar un ABB en </w:t>
       </w:r>
+      <w:proofErr w:type="spellStart"/>
       <w:r>
         <w:rPr>
           <w:b/>
+          <w:lang w:val="es-AR"/>
         </w:rPr>
         <w:t>preorden</w:t>
       </w:r>
-      <w:r>
+      <w:proofErr w:type="spellEnd"/>
+      <w:r>
+        <w:rPr>
+          <w:lang w:val="es-AR"/>
+        </w:rPr>
         <w:t xml:space="preserve">, </w:t>
       </w:r>
+      <w:proofErr w:type="spellStart"/>
       <w:r>
         <w:rPr>
           <w:b/>
-        </w:rPr>
-        <w:t xml:space="preserve">enorden </w:t>
-      </w:r>
-      <w:r>
+          <w:lang w:val="es-AR"/>
+        </w:rPr>
+        <w:t>enorden</w:t>
+      </w:r>
+      <w:proofErr w:type="spellEnd"/>
+      <w:r>
+        <w:rPr>
+          <w:b/>
+          <w:lang w:val="es-AR"/>
+        </w:rPr>
+        <w:t xml:space="preserve"> </w:t>
+      </w:r>
+      <w:r>
+        <w:rPr>
+          <w:lang w:val="es-AR"/>
+        </w:rPr>
         <w:t xml:space="preserve">o </w:t>
       </w:r>
+      <w:proofErr w:type="spellStart"/>
       <w:r>
         <w:rPr>
           <w:b/>
+          <w:lang w:val="es-AR"/>
         </w:rPr>
         <w:t>postorden</w:t>
       </w:r>
-      <w:r>
+      <w:proofErr w:type="spellEnd"/>
+      <w:r>
+        <w:rPr>
+          <w:lang w:val="es-AR"/>
+        </w:rPr>
         <w:t xml:space="preserve">? </w:t>
       </w:r>
     </w:p>
@@ -408,46 +933,265 @@
           <w:numId w:val="3"/>
         </w:numPr>
         <w:ind w:hanging="360"/>
-      </w:pPr>
-      <w:r>
+        <w:rPr>
+          <w:lang w:val="es-AR"/>
+        </w:rPr>
+      </w:pPr>
+      <w:r>
+        <w:rPr>
+          <w:lang w:val="es-AR"/>
+        </w:rPr>
         <w:t xml:space="preserve">Implemente en C# un programa que permita crear un objeto que sea un ABB, y tenga métodos para ingresar en él un elemento y para mostrar todo el ABB en </w:t>
       </w:r>
+      <w:proofErr w:type="spellStart"/>
       <w:r>
         <w:rPr>
           <w:b/>
-        </w:rPr>
-        <w:t xml:space="preserve">preorden, enorden </w:t>
-      </w:r>
-      <w:r>
+          <w:lang w:val="es-AR"/>
+        </w:rPr>
+        <w:t>preorden</w:t>
+      </w:r>
+      <w:proofErr w:type="spellEnd"/>
+      <w:r>
+        <w:rPr>
+          <w:b/>
+          <w:lang w:val="es-AR"/>
+        </w:rPr>
+        <w:t xml:space="preserve">, </w:t>
+      </w:r>
+      <w:proofErr w:type="spellStart"/>
+      <w:r>
+        <w:rPr>
+          <w:b/>
+          <w:lang w:val="es-AR"/>
+        </w:rPr>
+        <w:t>enorden</w:t>
+      </w:r>
+      <w:proofErr w:type="spellEnd"/>
+      <w:r>
+        <w:rPr>
+          <w:b/>
+          <w:lang w:val="es-AR"/>
+        </w:rPr>
+        <w:t xml:space="preserve"> </w:t>
+      </w:r>
+      <w:r>
+        <w:rPr>
+          <w:lang w:val="es-AR"/>
+        </w:rPr>
         <w:t xml:space="preserve">o </w:t>
       </w:r>
+      <w:proofErr w:type="spellStart"/>
       <w:r>
         <w:rPr>
           <w:b/>
-        </w:rPr>
-        <w:t>posorden.</w:t>
-      </w:r>
-      <w:r>
+          <w:lang w:val="es-AR"/>
+        </w:rPr>
+        <w:t>posorden</w:t>
+      </w:r>
+      <w:proofErr w:type="spellEnd"/>
+      <w:r>
+        <w:rPr>
+          <w:b/>
+          <w:lang w:val="es-AR"/>
+        </w:rPr>
+        <w:t>.</w:t>
+      </w:r>
+      <w:r>
+        <w:rPr>
+          <w:lang w:val="es-AR"/>
+        </w:rPr>
         <w:t xml:space="preserve"> </w:t>
       </w:r>
     </w:p>
     <w:p>
       <w:pPr>
         <w:spacing w:after="160"/>
-        <w:ind w:left="720" w:firstLine="0"/>
-      </w:pPr>
-      <w:r>
-        <w:t xml:space="preserve"> </w:t>
+        <w:ind w:left="345" w:firstLine="0"/>
+        <w:rPr>
+          <w:lang w:val="es-AR"/>
+        </w:rPr>
+      </w:pPr>
+      <w:r>
+        <w:rPr>
+          <w:lang w:val="es-AR"/>
+        </w:rPr>
+        <w:t>d)</w:t>
+      </w:r>
+      <w:r>
+        <w:rPr>
+          <w:lang w:val="es-AR"/>
+        </w:rPr>
+        <w:t xml:space="preserve"> Un árbol binario de </w:t>
+      </w:r>
+      <w:proofErr w:type="gramStart"/>
+      <w:r>
+        <w:rPr>
+          <w:lang w:val="es-AR"/>
+        </w:rPr>
+        <w:t>búsqueda(</w:t>
+      </w:r>
+      <w:proofErr w:type="gramEnd"/>
+      <w:r>
+        <w:rPr>
+          <w:lang w:val="es-AR"/>
+        </w:rPr>
+        <w:t>ABB) es un TAD en el cual los datos son organizados y divididos mediante nodos, partiendo éstos desde una raíz o nodo principal.</w:t>
+      </w:r>
+    </w:p>
+    <w:p>
+      <w:pPr>
+        <w:spacing w:after="160"/>
+        <w:ind w:left="345" w:firstLine="0"/>
+        <w:rPr>
+          <w:lang w:val="es-AR"/>
+        </w:rPr>
+      </w:pPr>
+      <w:r>
+        <w:rPr>
+          <w:lang w:val="es-AR"/>
+        </w:rPr>
+        <w:t>e) Puede ser utilizado para la organización de información con el fin de reducir los tiempos de búsqueda de la misma, conociendo la estructura del árbol se puede facilitar la búsqueda de un determinado dato.</w:t>
+      </w:r>
+    </w:p>
+    <w:p>
+      <w:pPr>
+        <w:spacing w:after="160"/>
+        <w:ind w:left="345" w:firstLine="0"/>
+        <w:rPr>
+          <w:u w:val="single"/>
+          <w:lang w:val="es-AR"/>
+        </w:rPr>
+      </w:pPr>
+      <w:r>
+        <w:rPr>
+          <w:lang w:val="es-AR"/>
+        </w:rPr>
+        <w:t xml:space="preserve">f) </w:t>
+      </w:r>
+      <w:proofErr w:type="spellStart"/>
+      <w:r>
+        <w:rPr>
+          <w:lang w:val="es-AR"/>
+        </w:rPr>
+        <w:t>Preorden</w:t>
+      </w:r>
+      <w:proofErr w:type="spellEnd"/>
+      <w:r>
+        <w:rPr>
+          <w:lang w:val="es-AR"/>
+        </w:rPr>
+        <w:t xml:space="preserve">, </w:t>
+      </w:r>
+      <w:proofErr w:type="spellStart"/>
+      <w:r>
+        <w:rPr>
+          <w:lang w:val="es-AR"/>
+        </w:rPr>
+        <w:t>enorden</w:t>
+      </w:r>
+      <w:proofErr w:type="spellEnd"/>
+      <w:r>
+        <w:rPr>
+          <w:lang w:val="es-AR"/>
+        </w:rPr>
+        <w:t xml:space="preserve"> y </w:t>
+      </w:r>
+      <w:proofErr w:type="spellStart"/>
+      <w:r>
+        <w:rPr>
+          <w:lang w:val="es-AR"/>
+        </w:rPr>
+        <w:t>postorden</w:t>
+      </w:r>
+      <w:proofErr w:type="spellEnd"/>
+      <w:r>
+        <w:rPr>
+          <w:lang w:val="es-AR"/>
+        </w:rPr>
+        <w:t xml:space="preserve"> son modos en los cuales la información del ABB puede ser recorrida y mostrada, en el caso del </w:t>
+      </w:r>
+      <w:proofErr w:type="spellStart"/>
+      <w:r>
+        <w:rPr>
+          <w:lang w:val="es-AR"/>
+        </w:rPr>
+        <w:t>Pre</w:t>
+      </w:r>
+      <w:r>
+        <w:rPr>
+          <w:lang w:val="es-AR"/>
+        </w:rPr>
+        <w:t>o</w:t>
+      </w:r>
+      <w:r>
+        <w:rPr>
+          <w:lang w:val="es-AR"/>
+        </w:rPr>
+        <w:t>rden</w:t>
+      </w:r>
+      <w:proofErr w:type="spellEnd"/>
+      <w:r>
+        <w:rPr>
+          <w:lang w:val="es-AR"/>
+        </w:rPr>
+        <w:t xml:space="preserve"> se recorre comenzando por la raíz y el subárbol izquierdo, después el derecho. Con el </w:t>
+      </w:r>
+      <w:proofErr w:type="spellStart"/>
+      <w:r>
+        <w:rPr>
+          <w:lang w:val="es-AR"/>
+        </w:rPr>
+        <w:t>Postorden</w:t>
+      </w:r>
+      <w:proofErr w:type="spellEnd"/>
+      <w:r>
+        <w:rPr>
+          <w:lang w:val="es-AR"/>
+        </w:rPr>
+        <w:t xml:space="preserve"> son recorridos los datos mediante el subárbol izquierdo, a posterior el derecho y por último la raíz. Y por último </w:t>
+      </w:r>
+      <w:proofErr w:type="spellStart"/>
+      <w:r>
+        <w:rPr>
+          <w:lang w:val="es-AR"/>
+        </w:rPr>
+        <w:t>enorden</w:t>
+      </w:r>
+      <w:proofErr w:type="spellEnd"/>
+      <w:r>
+        <w:rPr>
+          <w:lang w:val="es-AR"/>
+        </w:rPr>
+        <w:t xml:space="preserve">, en el cual se </w:t>
+      </w:r>
+      <w:proofErr w:type="spellStart"/>
+      <w:r>
+        <w:rPr>
+          <w:lang w:val="es-AR"/>
+        </w:rPr>
+        <w:t>reccorre</w:t>
+      </w:r>
+      <w:proofErr w:type="spellEnd"/>
+      <w:r>
+        <w:rPr>
+          <w:lang w:val="es-AR"/>
+        </w:rPr>
+        <w:t xml:space="preserve"> comenzando por el subárbol izquierdo, luego la raíz y como último recorre el derecho.</w:t>
       </w:r>
     </w:p>
     <w:p>
       <w:pPr>
         <w:spacing w:after="161" w:line="258" w:lineRule="auto"/>
         <w:ind w:left="-5"/>
+        <w:rPr>
+          <w:lang w:val="es-AR"/>
+        </w:rPr>
       </w:pPr>
       <w:r>
         <w:rPr>
           <w:b/>
+          <w:lang w:val="es-AR"/>
         </w:rPr>
         <w:t xml:space="preserve">Ejercicio 4: </w:t>
       </w:r>
@@ -455,16 +1199,20 @@
     <w:p>
       <w:pPr>
         <w:spacing w:after="163"/>
-      </w:pPr>
-      <w:r>
-        <w:t>Relacionando con contenidos anteriormente trab</w:t>
-      </w:r>
-      <w:r>
-        <w:t xml:space="preserve">ajados: </w:t>
+        <w:rPr>
+          <w:lang w:val="es-AR"/>
+        </w:rPr>
+      </w:pPr>
+      <w:r>
+        <w:rPr>
+          <w:lang w:val="es-AR"/>
+        </w:rPr>
+        <w:t xml:space="preserve">Relacionando con contenidos anteriormente trabajados: </w:t>
       </w:r>
       <w:r>
         <w:rPr>
           <w:b/>
+          <w:lang w:val="es-AR"/>
         </w:rPr>
         <w:t xml:space="preserve">Los procesos, los hilos y la recursividad. </w:t>
       </w:r>
@@ -478,7 +1226,21 @@
         <w:ind w:hanging="360"/>
       </w:pPr>
       <w:r>
-        <w:t xml:space="preserve">¿Podrías explicar lo que es una función recursiva? Por favor, hazlo. </w:t>
+        <w:rPr>
+          <w:lang w:val="es-AR"/>
+        </w:rPr>
+        <w:t xml:space="preserve">¿Podrías explicar lo que es una función recursiva? </w:t>
+      </w:r>
+      <w:r>
+        <w:t xml:space="preserve">Por favor, </w:t>
+      </w:r>
+      <w:proofErr w:type="spellStart"/>
+      <w:r>
+        <w:t>hazlo</w:t>
+      </w:r>
+      <w:proofErr w:type="spellEnd"/>
+      <w:r>
+        <w:t xml:space="preserve">. </w:t>
       </w:r>
     </w:p>
     <w:p>
@@ -488,24 +1250,41 @@
           <w:numId w:val="4"/>
         </w:numPr>
         <w:ind w:hanging="360"/>
-      </w:pPr>
-      <w:r>
-        <w:t>Posiblemente hayas notado que para trabajar con ABBs podemos emplear funciones recursivas, estas funciones consumen una importante can</w:t>
-      </w:r>
-      <w:r>
-        <w:t xml:space="preserve">tidad de recursos de la PC, piensa y </w:t>
-      </w:r>
-      <w:r>
-        <w:lastRenderedPageBreak/>
-        <w:t xml:space="preserve">explica cómo podríamos mejorar el rendimiento de un programa que recorra un ABB (como el del ejercicio 2.g) utilizando </w:t>
+        <w:rPr>
+          <w:lang w:val="es-AR"/>
+        </w:rPr>
+      </w:pPr>
+      <w:r>
+        <w:rPr>
+          <w:lang w:val="es-AR"/>
+        </w:rPr>
+        <w:t xml:space="preserve">Posiblemente hayas notado que para trabajar con </w:t>
+      </w:r>
+      <w:proofErr w:type="spellStart"/>
+      <w:r>
+        <w:rPr>
+          <w:lang w:val="es-AR"/>
+        </w:rPr>
+        <w:t>ABBs</w:t>
+      </w:r>
+      <w:proofErr w:type="spellEnd"/>
+      <w:r>
+        <w:rPr>
+          <w:lang w:val="es-AR"/>
+        </w:rPr>
+        <w:t xml:space="preserve"> podemos emplear funciones recursivas, estas funciones consumen una importante cantidad de recursos de la PC, piensa y explica cómo podríamos mejorar el rendimiento de un programa que recorra un ABB (como el del ejercicio 2.g) utilizando </w:t>
       </w:r>
       <w:r>
         <w:rPr>
           <w:b/>
+          <w:lang w:val="es-AR"/>
         </w:rPr>
         <w:t>hilos</w:t>
       </w:r>
       <w:r>
+        <w:rPr>
+          <w:lang w:val="es-AR"/>
+        </w:rPr>
         <w:t xml:space="preserve">. </w:t>
       </w:r>
     </w:p>
@@ -516,17 +1295,68 @@
           <w:numId w:val="4"/>
         </w:numPr>
         <w:ind w:hanging="360"/>
-      </w:pPr>
-      <w:r>
+        <w:rPr>
+          <w:lang w:val="es-AR"/>
+        </w:rPr>
+      </w:pPr>
+      <w:r>
+        <w:rPr>
+          <w:lang w:val="es-AR"/>
+        </w:rPr>
         <w:t xml:space="preserve">Ahora llévalo a la práctica, modifica el programa anteriormente creado en el ejercicio 2.g para que tenga una interfaz en ventanas, y tenga botones para accionar las funciones de accionar el ABB en </w:t>
       </w:r>
+      <w:proofErr w:type="spellStart"/>
       <w:r>
         <w:rPr>
           <w:b/>
-        </w:rPr>
-        <w:t>preorden, enorden o posorden.</w:t>
-      </w:r>
-      <w:r>
+          <w:lang w:val="es-AR"/>
+        </w:rPr>
+        <w:t>preorden</w:t>
+      </w:r>
+      <w:proofErr w:type="spellEnd"/>
+      <w:r>
+        <w:rPr>
+          <w:b/>
+          <w:lang w:val="es-AR"/>
+        </w:rPr>
+        <w:t xml:space="preserve">, </w:t>
+      </w:r>
+      <w:proofErr w:type="spellStart"/>
+      <w:r>
+        <w:rPr>
+          <w:b/>
+          <w:lang w:val="es-AR"/>
+        </w:rPr>
+        <w:t>enorden</w:t>
+      </w:r>
+      <w:proofErr w:type="spellEnd"/>
+      <w:r>
+        <w:rPr>
+          <w:b/>
+          <w:lang w:val="es-AR"/>
+        </w:rPr>
+        <w:t xml:space="preserve"> o </w:t>
+      </w:r>
+      <w:proofErr w:type="spellStart"/>
+      <w:r>
+        <w:rPr>
+          <w:b/>
+          <w:lang w:val="es-AR"/>
+        </w:rPr>
+        <w:t>posorden</w:t>
+      </w:r>
+      <w:proofErr w:type="spellEnd"/>
+      <w:r>
+        <w:rPr>
+          <w:b/>
+          <w:lang w:val="es-AR"/>
+        </w:rPr>
+        <w:t>.</w:t>
+      </w:r>
+      <w:r>
+        <w:rPr>
+          <w:lang w:val="es-AR"/>
+        </w:rPr>
         <w:t xml:space="preserve"> </w:t>
       </w:r>
     </w:p>
@@ -538,31 +1368,102 @@
         </w:numPr>
         <w:spacing w:after="161" w:line="258" w:lineRule="auto"/>
         <w:ind w:hanging="360"/>
-      </w:pPr>
-      <w:r>
-        <w:t>Continúa el ejercicio anter</w:t>
-      </w:r>
-      <w:r>
-        <w:t xml:space="preserve">ior, para que las recorridas del ABB sean bajo el sistema que sea, se ejecuten en diferentes </w:t>
+        <w:rPr>
+          <w:lang w:val="es-AR"/>
+        </w:rPr>
+      </w:pPr>
+      <w:r>
+        <w:rPr>
+          <w:lang w:val="es-AR"/>
+        </w:rPr>
+        <w:t xml:space="preserve">Continúa el ejercicio anterior, para que las recorridas del ABB sean bajo el sistema que sea, se ejecuten en diferentes </w:t>
       </w:r>
       <w:r>
         <w:rPr>
           <w:b/>
+          <w:lang w:val="es-AR"/>
         </w:rPr>
         <w:t>hilos, permitiendo al programa mostrar en diferentes partes de la pantalla, los resultados de las búsquedas de manera simultánea.</w:t>
       </w:r>
       <w:r>
+        <w:rPr>
+          <w:lang w:val="es-AR"/>
+        </w:rPr>
         <w:t xml:space="preserve"> </w:t>
+      </w:r>
+    </w:p>
+    <w:p>
+      <w:pPr>
+        <w:spacing w:after="165"/>
+        <w:ind w:left="345" w:firstLine="0"/>
+        <w:rPr>
+          <w:bCs/>
+          <w:lang w:val="es-AR"/>
+        </w:rPr>
+      </w:pPr>
+      <w:r>
+        <w:rPr>
+          <w:bCs/>
+          <w:lang w:val="es-AR"/>
+        </w:rPr>
+        <w:t>a)</w:t>
+      </w:r>
+      <w:r>
+        <w:rPr>
+          <w:bCs/>
+          <w:lang w:val="es-AR"/>
+        </w:rPr>
+        <w:t xml:space="preserve"> Una función recursiva es un método sobre el cual llama a si mismo con el fin de cumplir una función</w:t>
+      </w:r>
+    </w:p>
+    <w:p>
+      <w:pPr>
+        <w:spacing w:after="165"/>
+        <w:ind w:left="345" w:firstLine="0"/>
+        <w:rPr>
+          <w:bCs/>
+          <w:lang w:val="es-AR"/>
+        </w:rPr>
+      </w:pPr>
+      <w:r>
+        <w:rPr>
+          <w:bCs/>
+          <w:lang w:val="es-AR"/>
+        </w:rPr>
+        <w:t xml:space="preserve">b) Realizando los recorridos mediante hilos, de </w:t>
+      </w:r>
+      <w:proofErr w:type="gramStart"/>
+      <w:r>
+        <w:rPr>
+          <w:bCs/>
+          <w:lang w:val="es-AR"/>
+        </w:rPr>
+        <w:t>éste</w:t>
+      </w:r>
+      <w:proofErr w:type="gramEnd"/>
+      <w:r>
+        <w:rPr>
+          <w:bCs/>
+          <w:lang w:val="es-AR"/>
+        </w:rPr>
+        <w:t xml:space="preserve"> modo se pueden trabajar con los árboles y sus distintas partes al mismo tiempo.</w:t>
       </w:r>
     </w:p>
     <w:p>
       <w:pPr>
         <w:spacing w:after="165"/>
         <w:ind w:left="0" w:firstLine="0"/>
-      </w:pPr>
-      <w:r>
-        <w:rPr>
-          <w:b/>
+        <w:rPr>
+          <w:bCs/>
+          <w:lang w:val="es-AR"/>
+        </w:rPr>
+      </w:pPr>
+      <w:bookmarkStart w:id="0" w:name="_GoBack"/>
+      <w:bookmarkEnd w:id="0"/>
+      <w:r>
+        <w:rPr>
+          <w:bCs/>
+          <w:lang w:val="es-AR"/>
         </w:rPr>
         <w:t xml:space="preserve"> </w:t>
       </w:r>
@@ -571,10 +1472,14 @@
       <w:pPr>
         <w:spacing w:after="0"/>
         <w:ind w:left="0" w:firstLine="0"/>
+        <w:rPr>
+          <w:lang w:val="es-AR"/>
+        </w:rPr>
       </w:pPr>
       <w:r>
         <w:rPr>
           <w:rFonts w:ascii="Calibri" w:eastAsia="Calibri" w:hAnsi="Calibri" w:cs="Calibri"/>
+          <w:lang w:val="es-AR"/>
         </w:rPr>
         <w:t xml:space="preserve"> </w:t>
       </w:r>
@@ -591,6 +1496,95 @@
 <file path=word/numbering.xml><?xml version="1.0" encoding="utf-8"?>
 <w:numbering xmlns:wpc="http://schemas.microsoft.com/office/word/2010/wordprocessingCanvas" xmlns:cx="http://schemas.microsoft.com/office/drawing/2014/chartex" xmlns:cx1="http://schemas.microsoft.com/office/drawing/2015/9/8/chartex" xmlns:cx2="http://schemas.microsoft.com/office/drawing/2015/10/21/chartex" xmlns:cx3="http://schemas.microsoft.com/office/drawing/2016/5/9/chartex" xmlns:cx4="http://schemas.microsoft.com/office/drawing/2016/5/10/chartex" xmlns:cx5="http://schemas.microsoft.com/office/drawing/2016/5/11/chartex" xmlns:cx6="http://schemas.microsoft.com/office/drawing/2016/5/12/chartex" xmlns:cx7="http://schemas.microsoft.com/office/drawing/2016/5/13/chartex" xmlns:cx8="http://schemas.microsoft.com/office/drawing/2016/5/14/chartex" xmlns:mc="http://schemas.openxmlformats.org/markup-compatibility/2006" xmlns:aink="http://schemas.microsoft.com/office/drawing/2016/ink" xmlns:am3d="http://schemas.microsoft.com/office/drawing/2017/model3d" xmlns:o="urn:schemas-microsoft-com:office:office" xmlns:r="http://schemas.openxmlformats.org/officeDocument/2006/relationships" xmlns:m="http://schemas.openxmlformats.org/officeDocument/2006/math" xmlns:v="urn:schemas-microsoft-com:vml" xmlns:wp14="http://schemas.microsoft.com/office/word/2010/wordprocessingDrawing" xmlns:wp="http://schemas.openxmlformats.org/drawingml/2006/wordprocessingDrawing" xmlns:w10="urn:schemas-microsoft-com:office:word" xmlns:w="http://schemas.openxmlformats.org/wordprocessingml/2006/main" xmlns:w14="http://schemas.microsoft.com/office/word/2010/wordml" xmlns:w15="http://schemas.microsoft.com/office/word/2012/wordml" xmlns:w16cid="http://schemas.microsoft.com/office/word/2016/wordml/cid" xmlns:w16se="http://schemas.microsoft.com/office/word/2015/wordml/symex" xmlns:wpg="http://schemas.microsoft.com/office/word/2010/wordprocessingGroup" xmlns:wpi="http://schemas.microsoft.com/office/word/2010/wordprocessingInk" xmlns:wne="http://schemas.microsoft.com/office/word/2006/wordml" xmlns:wps="http://schemas.microsoft.com/office/word/2010/wordprocessingShape" mc:Ignorable="w14 w15 w16se w16cid wp14">
   <w:abstractNum w:abstractNumId="0" w15:restartNumberingAfterBreak="0">
+    <w:nsid w:val="22320E4F"/>
+    <w:multiLevelType w:val="hybridMultilevel"/>
+    <w:tmpl w:val="F830D538"/>
+    <w:lvl w:ilvl="0" w:tplc="4A668A6C">
+      <w:start w:val="1"/>
+      <w:numFmt w:val="upperLetter"/>
+      <w:lvlText w:val="%1)"/>
+      <w:lvlJc w:val="left"/>
+      <w:pPr>
+        <w:ind w:left="420" w:hanging="360"/>
+      </w:pPr>
+      <w:rPr>
+        <w:rFonts w:hint="default"/>
+      </w:rPr>
+    </w:lvl>
+    <w:lvl w:ilvl="1" w:tplc="04090019" w:tentative="1">
+      <w:start w:val="1"/>
+      <w:numFmt w:val="lowerLetter"/>
+      <w:lvlText w:val="%2."/>
+      <w:lvlJc w:val="left"/>
+      <w:pPr>
+        <w:ind w:left="1140" w:hanging="360"/>
+      </w:pPr>
+    </w:lvl>
+    <w:lvl w:ilvl="2" w:tplc="0409001B" w:tentative="1">
+      <w:start w:val="1"/>
+      <w:numFmt w:val="lowerRoman"/>
+      <w:lvlText w:val="%3."/>
+      <w:lvlJc w:val="right"/>
+      <w:pPr>
+        <w:ind w:left="1860" w:hanging="180"/>
+      </w:pPr>
+    </w:lvl>
+    <w:lvl w:ilvl="3" w:tplc="0409000F" w:tentative="1">
+      <w:start w:val="1"/>
+      <w:numFmt w:val="decimal"/>
+      <w:lvlText w:val="%4."/>
+      <w:lvlJc w:val="left"/>
+      <w:pPr>
+        <w:ind w:left="2580" w:hanging="360"/>
+      </w:pPr>
+    </w:lvl>
+    <w:lvl w:ilvl="4" w:tplc="04090019" w:tentative="1">
+      <w:start w:val="1"/>
+      <w:numFmt w:val="lowerLetter"/>
+      <w:lvlText w:val="%5."/>
+      <w:lvlJc w:val="left"/>
+      <w:pPr>
+        <w:ind w:left="3300" w:hanging="360"/>
+      </w:pPr>
+    </w:lvl>
+    <w:lvl w:ilvl="5" w:tplc="0409001B" w:tentative="1">
+      <w:start w:val="1"/>
+      <w:numFmt w:val="lowerRoman"/>
+      <w:lvlText w:val="%6."/>
+      <w:lvlJc w:val="right"/>
+      <w:pPr>
+        <w:ind w:left="4020" w:hanging="180"/>
+      </w:pPr>
+    </w:lvl>
+    <w:lvl w:ilvl="6" w:tplc="0409000F" w:tentative="1">
+      <w:start w:val="1"/>
+      <w:numFmt w:val="decimal"/>
+      <w:lvlText w:val="%7."/>
+      <w:lvlJc w:val="left"/>
+      <w:pPr>
+        <w:ind w:left="4740" w:hanging="360"/>
+      </w:pPr>
+    </w:lvl>
+    <w:lvl w:ilvl="7" w:tplc="04090019" w:tentative="1">
+      <w:start w:val="1"/>
+      <w:numFmt w:val="lowerLetter"/>
+      <w:lvlText w:val="%8."/>
+      <w:lvlJc w:val="left"/>
+      <w:pPr>
+        <w:ind w:left="5460" w:hanging="360"/>
+      </w:pPr>
+    </w:lvl>
+    <w:lvl w:ilvl="8" w:tplc="0409001B" w:tentative="1">
+      <w:start w:val="1"/>
+      <w:numFmt w:val="lowerRoman"/>
+      <w:lvlText w:val="%9."/>
+      <w:lvlJc w:val="right"/>
+      <w:pPr>
+        <w:ind w:left="6180" w:hanging="180"/>
+      </w:pPr>
+    </w:lvl>
+  </w:abstractNum>
+  <w:abstractNum w:abstractNumId="1" w15:restartNumberingAfterBreak="0">
     <w:nsid w:val="4C01765C"/>
     <w:multiLevelType w:val="hybridMultilevel"/>
     <w:tmpl w:val="04DA8780"/>
@@ -802,7 +1796,7 @@
       </w:rPr>
     </w:lvl>
   </w:abstractNum>
-  <w:abstractNum w:abstractNumId="1" w15:restartNumberingAfterBreak="0">
+  <w:abstractNum w:abstractNumId="2" w15:restartNumberingAfterBreak="0">
     <w:nsid w:val="58CD74D8"/>
     <w:multiLevelType w:val="hybridMultilevel"/>
     <w:tmpl w:val="9D765CD8"/>
@@ -1014,7 +2008,7 @@
       </w:rPr>
     </w:lvl>
   </w:abstractNum>
-  <w:abstractNum w:abstractNumId="2" w15:restartNumberingAfterBreak="0">
+  <w:abstractNum w:abstractNumId="3" w15:restartNumberingAfterBreak="0">
     <w:nsid w:val="5B6A2811"/>
     <w:multiLevelType w:val="hybridMultilevel"/>
     <w:tmpl w:val="7E50410E"/>
@@ -1226,7 +2220,96 @@
       </w:rPr>
     </w:lvl>
   </w:abstractNum>
-  <w:abstractNum w:abstractNumId="3" w15:restartNumberingAfterBreak="0">
+  <w:abstractNum w:abstractNumId="4" w15:restartNumberingAfterBreak="0">
+    <w:nsid w:val="5EAA7C57"/>
+    <w:multiLevelType w:val="hybridMultilevel"/>
+    <w:tmpl w:val="014281CE"/>
+    <w:lvl w:ilvl="0" w:tplc="AD54FC48">
+      <w:start w:val="1"/>
+      <w:numFmt w:val="lowerLetter"/>
+      <w:lvlText w:val="%1)"/>
+      <w:lvlJc w:val="left"/>
+      <w:pPr>
+        <w:ind w:left="705" w:hanging="360"/>
+      </w:pPr>
+      <w:rPr>
+        <w:rFonts w:hint="default"/>
+      </w:rPr>
+    </w:lvl>
+    <w:lvl w:ilvl="1" w:tplc="04090019" w:tentative="1">
+      <w:start w:val="1"/>
+      <w:numFmt w:val="lowerLetter"/>
+      <w:lvlText w:val="%2."/>
+      <w:lvlJc w:val="left"/>
+      <w:pPr>
+        <w:ind w:left="1425" w:hanging="360"/>
+      </w:pPr>
+    </w:lvl>
+    <w:lvl w:ilvl="2" w:tplc="0409001B" w:tentative="1">
+      <w:start w:val="1"/>
+      <w:numFmt w:val="lowerRoman"/>
+      <w:lvlText w:val="%3."/>
+      <w:lvlJc w:val="right"/>
+      <w:pPr>
+        <w:ind w:left="2145" w:hanging="180"/>
+      </w:pPr>
+    </w:lvl>
+    <w:lvl w:ilvl="3" w:tplc="0409000F" w:tentative="1">
+      <w:start w:val="1"/>
+      <w:numFmt w:val="decimal"/>
+      <w:lvlText w:val="%4."/>
+      <w:lvlJc w:val="left"/>
+      <w:pPr>
+        <w:ind w:left="2865" w:hanging="360"/>
+      </w:pPr>
+    </w:lvl>
+    <w:lvl w:ilvl="4" w:tplc="04090019" w:tentative="1">
+      <w:start w:val="1"/>
+      <w:numFmt w:val="lowerLetter"/>
+      <w:lvlText w:val="%5."/>
+      <w:lvlJc w:val="left"/>
+      <w:pPr>
+        <w:ind w:left="3585" w:hanging="360"/>
+      </w:pPr>
+    </w:lvl>
+    <w:lvl w:ilvl="5" w:tplc="0409001B" w:tentative="1">
+      <w:start w:val="1"/>
+      <w:numFmt w:val="lowerRoman"/>
+      <w:lvlText w:val="%6."/>
+      <w:lvlJc w:val="right"/>
+      <w:pPr>
+        <w:ind w:left="4305" w:hanging="180"/>
+      </w:pPr>
+    </w:lvl>
+    <w:lvl w:ilvl="6" w:tplc="0409000F" w:tentative="1">
+      <w:start w:val="1"/>
+      <w:numFmt w:val="decimal"/>
+      <w:lvlText w:val="%7."/>
+      <w:lvlJc w:val="left"/>
+      <w:pPr>
+        <w:ind w:left="5025" w:hanging="360"/>
+      </w:pPr>
+    </w:lvl>
+    <w:lvl w:ilvl="7" w:tplc="04090019" w:tentative="1">
+      <w:start w:val="1"/>
+      <w:numFmt w:val="lowerLetter"/>
+      <w:lvlText w:val="%8."/>
+      <w:lvlJc w:val="left"/>
+      <w:pPr>
+        <w:ind w:left="5745" w:hanging="360"/>
+      </w:pPr>
+    </w:lvl>
+    <w:lvl w:ilvl="8" w:tplc="0409001B" w:tentative="1">
+      <w:start w:val="1"/>
+      <w:numFmt w:val="lowerRoman"/>
+      <w:lvlText w:val="%9."/>
+      <w:lvlJc w:val="right"/>
+      <w:pPr>
+        <w:ind w:left="6465" w:hanging="180"/>
+      </w:pPr>
+    </w:lvl>
+  </w:abstractNum>
+  <w:abstractNum w:abstractNumId="5" w15:restartNumberingAfterBreak="0">
     <w:nsid w:val="69121792"/>
     <w:multiLevelType w:val="hybridMultilevel"/>
     <w:tmpl w:val="F9C836A0"/>
@@ -1438,17 +2521,115 @@
       </w:rPr>
     </w:lvl>
   </w:abstractNum>
+  <w:abstractNum w:abstractNumId="6" w15:restartNumberingAfterBreak="0">
+    <w:nsid w:val="6BFB4817"/>
+    <w:multiLevelType w:val="hybridMultilevel"/>
+    <w:tmpl w:val="DC2E5850"/>
+    <w:lvl w:ilvl="0" w:tplc="04090017">
+      <w:start w:val="1"/>
+      <w:numFmt w:val="lowerLetter"/>
+      <w:lvlText w:val="%1)"/>
+      <w:lvlJc w:val="left"/>
+      <w:pPr>
+        <w:ind w:left="720" w:hanging="360"/>
+      </w:pPr>
+      <w:rPr>
+        <w:rFonts w:hint="default"/>
+      </w:rPr>
+    </w:lvl>
+    <w:lvl w:ilvl="1" w:tplc="04090019" w:tentative="1">
+      <w:start w:val="1"/>
+      <w:numFmt w:val="lowerLetter"/>
+      <w:lvlText w:val="%2."/>
+      <w:lvlJc w:val="left"/>
+      <w:pPr>
+        <w:ind w:left="1440" w:hanging="360"/>
+      </w:pPr>
+    </w:lvl>
+    <w:lvl w:ilvl="2" w:tplc="0409001B" w:tentative="1">
+      <w:start w:val="1"/>
+      <w:numFmt w:val="lowerRoman"/>
+      <w:lvlText w:val="%3."/>
+      <w:lvlJc w:val="right"/>
+      <w:pPr>
+        <w:ind w:left="2160" w:hanging="180"/>
+      </w:pPr>
+    </w:lvl>
+    <w:lvl w:ilvl="3" w:tplc="0409000F" w:tentative="1">
+      <w:start w:val="1"/>
+      <w:numFmt w:val="decimal"/>
+      <w:lvlText w:val="%4."/>
+      <w:lvlJc w:val="left"/>
+      <w:pPr>
+        <w:ind w:left="2880" w:hanging="360"/>
+      </w:pPr>
+    </w:lvl>
+    <w:lvl w:ilvl="4" w:tplc="04090019" w:tentative="1">
+      <w:start w:val="1"/>
+      <w:numFmt w:val="lowerLetter"/>
+      <w:lvlText w:val="%5."/>
+      <w:lvlJc w:val="left"/>
+      <w:pPr>
+        <w:ind w:left="3600" w:hanging="360"/>
+      </w:pPr>
+    </w:lvl>
+    <w:lvl w:ilvl="5" w:tplc="0409001B" w:tentative="1">
+      <w:start w:val="1"/>
+      <w:numFmt w:val="lowerRoman"/>
+      <w:lvlText w:val="%6."/>
+      <w:lvlJc w:val="right"/>
+      <w:pPr>
+        <w:ind w:left="4320" w:hanging="180"/>
+      </w:pPr>
+    </w:lvl>
+    <w:lvl w:ilvl="6" w:tplc="0409000F" w:tentative="1">
+      <w:start w:val="1"/>
+      <w:numFmt w:val="decimal"/>
+      <w:lvlText w:val="%7."/>
+      <w:lvlJc w:val="left"/>
+      <w:pPr>
+        <w:ind w:left="5040" w:hanging="360"/>
+      </w:pPr>
+    </w:lvl>
+    <w:lvl w:ilvl="7" w:tplc="04090019" w:tentative="1">
+      <w:start w:val="1"/>
+      <w:numFmt w:val="lowerLetter"/>
+      <w:lvlText w:val="%8."/>
+      <w:lvlJc w:val="left"/>
+      <w:pPr>
+        <w:ind w:left="5760" w:hanging="360"/>
+      </w:pPr>
+    </w:lvl>
+    <w:lvl w:ilvl="8" w:tplc="0409001B" w:tentative="1">
+      <w:start w:val="1"/>
+      <w:numFmt w:val="lowerRoman"/>
+      <w:lvlText w:val="%9."/>
+      <w:lvlJc w:val="right"/>
+      <w:pPr>
+        <w:ind w:left="6480" w:hanging="180"/>
+      </w:pPr>
+    </w:lvl>
+  </w:abstractNum>
   <w:num w:numId="1">
+    <w:abstractNumId w:val="1"/>
+  </w:num>
+  <w:num w:numId="2">
+    <w:abstractNumId w:val="3"/>
+  </w:num>
+  <w:num w:numId="3">
+    <w:abstractNumId w:val="5"/>
+  </w:num>
+  <w:num w:numId="4">
+    <w:abstractNumId w:val="2"/>
+  </w:num>
+  <w:num w:numId="5">
     <w:abstractNumId w:val="0"/>
   </w:num>
-  <w:num w:numId="2">
-    <w:abstractNumId w:val="2"/>
+  <w:num w:numId="6">
+    <w:abstractNumId w:val="6"/>
   </w:num>
-  <w:num w:numId="3">
-    <w:abstractNumId w:val="3"/>
-  </w:num>
-  <w:num w:numId="4">
-    <w:abstractNumId w:val="1"/>
+  <w:num w:numId="7">
+    <w:abstractNumId w:val="4"/>
   </w:num>
 </w:numbering>
 </file>
@@ -1889,6 +3070,17 @@
     <w:semiHidden/>
     <w:unhideWhenUsed/>
   </w:style>
+  <w:style w:type="paragraph" w:styleId="Prrafodelista">
+    <w:name w:val="List Paragraph"/>
+    <w:basedOn w:val="Normal"/>
+    <w:uiPriority w:val="34"/>
+    <w:qFormat/>
+    <w:rsid w:val="00795A5D"/>
+    <w:pPr>
+      <w:ind w:left="720"/>
+      <w:contextualSpacing/>
+    </w:pPr>
+  </w:style>
 </w:styles>
 </file>
 

</xml_diff>